<commit_message>
add models archi to report
</commit_message>
<xml_diff>
--- a/Project/Report.docx
+++ b/Project/Report.docx
@@ -21,13 +21,13 @@
     <w:tbl>
       <w:tblPr>
         <w:tblStyle w:val="GridTable1Light-Accent1"/>
-        <w:tblW w:w="8905" w:type="dxa"/>
+        <w:tblW w:w="8359" w:type="dxa"/>
         <w:jc w:val="center"/>
         <w:tblLook w:val="04A0" w:firstRow="1" w:lastRow="0" w:firstColumn="1" w:lastColumn="0" w:noHBand="0" w:noVBand="1"/>
       </w:tblPr>
       <w:tblGrid>
-        <w:gridCol w:w="1332"/>
-        <w:gridCol w:w="3372"/>
+        <w:gridCol w:w="3055"/>
+        <w:gridCol w:w="1103"/>
         <w:gridCol w:w="4201"/>
       </w:tblGrid>
       <w:tr>
@@ -39,12 +39,27 @@
         <w:tc>
           <w:tcPr>
             <w:cnfStyle w:val="001000000000" w:firstRow="0" w:lastRow="0" w:firstColumn="1" w:lastColumn="0" w:oddVBand="0" w:evenVBand="0" w:oddHBand="0" w:evenHBand="0" w:firstRowFirstColumn="0" w:firstRowLastColumn="0" w:lastRowFirstColumn="0" w:lastRowLastColumn="0"/>
-            <w:tcW w:w="1332" w:type="dxa"/>
-            <w:vAlign w:val="center"/>
-          </w:tcPr>
-          <w:p>
-            <w:pPr>
-              <w:jc w:val="center"/>
+            <w:tcW w:w="3055" w:type="dxa"/>
+            <w:vAlign w:val="center"/>
+          </w:tcPr>
+          <w:p>
+            <w:pPr>
+              <w:jc w:val="center"/>
+            </w:pPr>
+            <w:r>
+              <w:t>ID</w:t>
+            </w:r>
+          </w:p>
+        </w:tc>
+        <w:tc>
+          <w:tcPr>
+            <w:tcW w:w="1103" w:type="dxa"/>
+            <w:vAlign w:val="center"/>
+          </w:tcPr>
+          <w:p>
+            <w:pPr>
+              <w:jc w:val="center"/>
+              <w:cnfStyle w:val="100000000000" w:firstRow="1" w:lastRow="0" w:firstColumn="0" w:lastColumn="0" w:oddVBand="0" w:evenVBand="0" w:oddHBand="0" w:evenHBand="0" w:firstRowFirstColumn="0" w:firstRowLastColumn="0" w:lastRowFirstColumn="0" w:lastRowLastColumn="0"/>
             </w:pPr>
             <w:r>
               <w:t>Sec</w:t>
@@ -53,7 +68,7 @@
         </w:tc>
         <w:tc>
           <w:tcPr>
-            <w:tcW w:w="3372" w:type="dxa"/>
+            <w:tcW w:w="4201" w:type="dxa"/>
             <w:vAlign w:val="center"/>
           </w:tcPr>
           <w:p>
@@ -63,21 +78,6 @@
             </w:pPr>
             <w:r>
               <w:t>Name</w:t>
-            </w:r>
-          </w:p>
-        </w:tc>
-        <w:tc>
-          <w:tcPr>
-            <w:tcW w:w="4201" w:type="dxa"/>
-            <w:vAlign w:val="center"/>
-          </w:tcPr>
-          <w:p>
-            <w:pPr>
-              <w:jc w:val="center"/>
-              <w:cnfStyle w:val="100000000000" w:firstRow="1" w:lastRow="0" w:firstColumn="0" w:lastColumn="0" w:oddVBand="0" w:evenVBand="0" w:oddHBand="0" w:evenHBand="0" w:firstRowFirstColumn="0" w:firstRowLastColumn="0" w:lastRowFirstColumn="0" w:lastRowLastColumn="0"/>
-            </w:pPr>
-            <w:r>
-              <w:t>ID</w:t>
             </w:r>
           </w:p>
         </w:tc>
@@ -90,23 +90,44 @@
         <w:tc>
           <w:tcPr>
             <w:cnfStyle w:val="001000000000" w:firstRow="0" w:lastRow="0" w:firstColumn="1" w:lastColumn="0" w:oddVBand="0" w:evenVBand="0" w:oddHBand="0" w:evenHBand="0" w:firstRowFirstColumn="0" w:firstRowLastColumn="0" w:lastRowFirstColumn="0" w:lastRowLastColumn="0"/>
-            <w:tcW w:w="1332" w:type="dxa"/>
-            <w:vAlign w:val="center"/>
-          </w:tcPr>
-          <w:p>
-            <w:pPr>
-              <w:jc w:val="center"/>
-              <w:rPr>
-                <w:b w:val="0"/>
-                <w:bCs w:val="0"/>
-                <w:sz w:val="32"/>
-                <w:szCs w:val="32"/>
-              </w:rPr>
-            </w:pPr>
-            <w:r>
-              <w:rPr>
-                <w:b w:val="0"/>
-                <w:bCs w:val="0"/>
+            <w:tcW w:w="3055" w:type="dxa"/>
+            <w:vAlign w:val="center"/>
+          </w:tcPr>
+          <w:p>
+            <w:pPr>
+              <w:jc w:val="center"/>
+              <w:rPr>
+                <w:sz w:val="32"/>
+                <w:szCs w:val="32"/>
+              </w:rPr>
+            </w:pPr>
+            <w:r>
+              <w:rPr>
+                <w:sz w:val="32"/>
+                <w:szCs w:val="32"/>
+              </w:rPr>
+              <w:t>2021170642</w:t>
+            </w:r>
+          </w:p>
+        </w:tc>
+        <w:tc>
+          <w:tcPr>
+            <w:tcW w:w="1103" w:type="dxa"/>
+            <w:vAlign w:val="center"/>
+          </w:tcPr>
+          <w:p>
+            <w:pPr>
+              <w:jc w:val="center"/>
+              <w:cnfStyle w:val="000000000000" w:firstRow="0" w:lastRow="0" w:firstColumn="0" w:lastColumn="0" w:oddVBand="0" w:evenVBand="0" w:oddHBand="0" w:evenHBand="0" w:firstRowFirstColumn="0" w:firstRowLastColumn="0" w:lastRowFirstColumn="0" w:lastRowLastColumn="0"/>
+              <w:rPr>
+                <w:rFonts w:cs="Arial" w:hint="cs"/>
+                <w:sz w:val="32"/>
+                <w:szCs w:val="32"/>
+                <w:rtl/>
+              </w:rPr>
+            </w:pPr>
+            <w:r>
+              <w:rPr>
                 <w:sz w:val="32"/>
                 <w:szCs w:val="32"/>
               </w:rPr>
@@ -116,35 +137,12 @@
         </w:tc>
         <w:tc>
           <w:tcPr>
-            <w:tcW w:w="3372" w:type="dxa"/>
-            <w:vAlign w:val="center"/>
-          </w:tcPr>
-          <w:p>
-            <w:pPr>
-              <w:jc w:val="center"/>
-              <w:cnfStyle w:val="000000000000" w:firstRow="0" w:lastRow="0" w:firstColumn="0" w:lastColumn="0" w:oddVBand="0" w:evenVBand="0" w:oddHBand="0" w:evenHBand="0" w:firstRowFirstColumn="0" w:firstRowLastColumn="0" w:lastRowFirstColumn="0" w:lastRowLastColumn="0"/>
-              <w:rPr>
-                <w:sz w:val="32"/>
-                <w:szCs w:val="32"/>
-              </w:rPr>
-            </w:pPr>
-            <w:r>
-              <w:rPr>
-                <w:sz w:val="32"/>
-                <w:szCs w:val="32"/>
-              </w:rPr>
-              <w:t>2021170642</w:t>
-            </w:r>
-          </w:p>
-        </w:tc>
-        <w:tc>
-          <w:tcPr>
             <w:tcW w:w="4201" w:type="dxa"/>
             <w:vAlign w:val="center"/>
           </w:tcPr>
           <w:p>
             <w:pPr>
-              <w:jc w:val="center"/>
+              <w:jc w:val="right"/>
               <w:cnfStyle w:val="000000000000" w:firstRow="0" w:lastRow="0" w:firstColumn="0" w:lastColumn="0" w:oddVBand="0" w:evenVBand="0" w:oddHBand="0" w:evenHBand="0" w:firstRowFirstColumn="0" w:firstRowLastColumn="0" w:lastRowFirstColumn="0" w:lastRowLastColumn="0"/>
               <w:rPr>
                 <w:sz w:val="32"/>
@@ -225,23 +223,44 @@
         <w:tc>
           <w:tcPr>
             <w:cnfStyle w:val="001000000000" w:firstRow="0" w:lastRow="0" w:firstColumn="1" w:lastColumn="0" w:oddVBand="0" w:evenVBand="0" w:oddHBand="0" w:evenHBand="0" w:firstRowFirstColumn="0" w:firstRowLastColumn="0" w:lastRowFirstColumn="0" w:lastRowLastColumn="0"/>
-            <w:tcW w:w="1332" w:type="dxa"/>
-            <w:vAlign w:val="center"/>
-          </w:tcPr>
-          <w:p>
-            <w:pPr>
-              <w:jc w:val="center"/>
-              <w:rPr>
-                <w:b w:val="0"/>
-                <w:bCs w:val="0"/>
-                <w:sz w:val="32"/>
-                <w:szCs w:val="32"/>
-              </w:rPr>
-            </w:pPr>
-            <w:r>
-              <w:rPr>
-                <w:b w:val="0"/>
-                <w:bCs w:val="0"/>
+            <w:tcW w:w="3055" w:type="dxa"/>
+            <w:vAlign w:val="center"/>
+          </w:tcPr>
+          <w:p>
+            <w:pPr>
+              <w:jc w:val="center"/>
+              <w:rPr>
+                <w:sz w:val="32"/>
+                <w:szCs w:val="32"/>
+              </w:rPr>
+            </w:pPr>
+            <w:r>
+              <w:rPr>
+                <w:sz w:val="32"/>
+                <w:szCs w:val="32"/>
+              </w:rPr>
+              <w:t>2021170480</w:t>
+            </w:r>
+          </w:p>
+        </w:tc>
+        <w:tc>
+          <w:tcPr>
+            <w:tcW w:w="1103" w:type="dxa"/>
+            <w:vAlign w:val="center"/>
+          </w:tcPr>
+          <w:p>
+            <w:pPr>
+              <w:jc w:val="center"/>
+              <w:cnfStyle w:val="000000000000" w:firstRow="0" w:lastRow="0" w:firstColumn="0" w:lastColumn="0" w:oddVBand="0" w:evenVBand="0" w:oddHBand="0" w:evenHBand="0" w:firstRowFirstColumn="0" w:firstRowLastColumn="0" w:lastRowFirstColumn="0" w:lastRowLastColumn="0"/>
+              <w:rPr>
+                <w:rFonts w:cs="Arial" w:hint="cs"/>
+                <w:sz w:val="32"/>
+                <w:szCs w:val="32"/>
+                <w:rtl/>
+              </w:rPr>
+            </w:pPr>
+            <w:r>
+              <w:rPr>
                 <w:sz w:val="32"/>
                 <w:szCs w:val="32"/>
               </w:rPr>
@@ -251,35 +270,12 @@
         </w:tc>
         <w:tc>
           <w:tcPr>
-            <w:tcW w:w="3372" w:type="dxa"/>
-            <w:vAlign w:val="center"/>
-          </w:tcPr>
-          <w:p>
-            <w:pPr>
-              <w:jc w:val="center"/>
-              <w:cnfStyle w:val="000000000000" w:firstRow="0" w:lastRow="0" w:firstColumn="0" w:lastColumn="0" w:oddVBand="0" w:evenVBand="0" w:oddHBand="0" w:evenHBand="0" w:firstRowFirstColumn="0" w:firstRowLastColumn="0" w:lastRowFirstColumn="0" w:lastRowLastColumn="0"/>
-              <w:rPr>
-                <w:sz w:val="32"/>
-                <w:szCs w:val="32"/>
-              </w:rPr>
-            </w:pPr>
-            <w:r>
-              <w:rPr>
-                <w:sz w:val="32"/>
-                <w:szCs w:val="32"/>
-              </w:rPr>
-              <w:t>2021170480</w:t>
-            </w:r>
-          </w:p>
-        </w:tc>
-        <w:tc>
-          <w:tcPr>
             <w:tcW w:w="4201" w:type="dxa"/>
             <w:vAlign w:val="center"/>
           </w:tcPr>
           <w:p>
             <w:pPr>
-              <w:jc w:val="center"/>
+              <w:jc w:val="right"/>
               <w:cnfStyle w:val="000000000000" w:firstRow="0" w:lastRow="0" w:firstColumn="0" w:lastColumn="0" w:oddVBand="0" w:evenVBand="0" w:oddHBand="0" w:evenHBand="0" w:firstRowFirstColumn="0" w:firstRowLastColumn="0" w:lastRowFirstColumn="0" w:lastRowLastColumn="0"/>
               <w:rPr>
                 <w:sz w:val="32"/>
@@ -360,7 +356,7 @@
         <w:tc>
           <w:tcPr>
             <w:cnfStyle w:val="001000000000" w:firstRow="0" w:lastRow="0" w:firstColumn="1" w:lastColumn="0" w:oddVBand="0" w:evenVBand="0" w:oddHBand="0" w:evenHBand="0" w:firstRowFirstColumn="0" w:firstRowLastColumn="0" w:lastRowFirstColumn="0" w:lastRowLastColumn="0"/>
-            <w:tcW w:w="1332" w:type="dxa"/>
+            <w:tcW w:w="3055" w:type="dxa"/>
             <w:vAlign w:val="center"/>
           </w:tcPr>
           <w:p>
@@ -375,8 +371,31 @@
             </w:pPr>
             <w:r>
               <w:rPr>
-                <w:b w:val="0"/>
-                <w:bCs w:val="0"/>
+                <w:sz w:val="32"/>
+                <w:szCs w:val="32"/>
+              </w:rPr>
+              <w:t>2021170654</w:t>
+            </w:r>
+          </w:p>
+        </w:tc>
+        <w:tc>
+          <w:tcPr>
+            <w:tcW w:w="1103" w:type="dxa"/>
+            <w:vAlign w:val="center"/>
+          </w:tcPr>
+          <w:p>
+            <w:pPr>
+              <w:jc w:val="center"/>
+              <w:cnfStyle w:val="000000000000" w:firstRow="0" w:lastRow="0" w:firstColumn="0" w:lastColumn="0" w:oddVBand="0" w:evenVBand="0" w:oddHBand="0" w:evenHBand="0" w:firstRowFirstColumn="0" w:firstRowLastColumn="0" w:lastRowFirstColumn="0" w:lastRowLastColumn="0"/>
+              <w:rPr>
+                <w:rFonts w:cs="Arial" w:hint="cs"/>
+                <w:sz w:val="32"/>
+                <w:szCs w:val="32"/>
+                <w:rtl/>
+              </w:rPr>
+            </w:pPr>
+            <w:r>
+              <w:rPr>
                 <w:sz w:val="32"/>
                 <w:szCs w:val="32"/>
               </w:rPr>
@@ -386,37 +405,12 @@
         </w:tc>
         <w:tc>
           <w:tcPr>
-            <w:tcW w:w="3372" w:type="dxa"/>
-            <w:vAlign w:val="center"/>
-          </w:tcPr>
-          <w:p>
-            <w:pPr>
-              <w:jc w:val="center"/>
-              <w:cnfStyle w:val="000000000000" w:firstRow="0" w:lastRow="0" w:firstColumn="0" w:lastColumn="0" w:oddVBand="0" w:evenVBand="0" w:oddHBand="0" w:evenHBand="0" w:firstRowFirstColumn="0" w:firstRowLastColumn="0" w:lastRowFirstColumn="0" w:lastRowLastColumn="0"/>
-              <w:rPr>
-                <w:b/>
-                <w:bCs/>
-                <w:sz w:val="32"/>
-                <w:szCs w:val="32"/>
-              </w:rPr>
-            </w:pPr>
-            <w:r>
-              <w:rPr>
-                <w:sz w:val="32"/>
-                <w:szCs w:val="32"/>
-              </w:rPr>
-              <w:t>2021170654</w:t>
-            </w:r>
-          </w:p>
-        </w:tc>
-        <w:tc>
-          <w:tcPr>
             <w:tcW w:w="4201" w:type="dxa"/>
             <w:vAlign w:val="center"/>
           </w:tcPr>
           <w:p>
             <w:pPr>
-              <w:jc w:val="center"/>
+              <w:jc w:val="right"/>
               <w:cnfStyle w:val="000000000000" w:firstRow="0" w:lastRow="0" w:firstColumn="0" w:lastColumn="0" w:oddVBand="0" w:evenVBand="0" w:oddHBand="0" w:evenHBand="0" w:firstRowFirstColumn="0" w:firstRowLastColumn="0" w:lastRowFirstColumn="0" w:lastRowLastColumn="0"/>
               <w:rPr>
                 <w:sz w:val="32"/>
@@ -497,7 +491,7 @@
         <w:tc>
           <w:tcPr>
             <w:cnfStyle w:val="001000000000" w:firstRow="0" w:lastRow="0" w:firstColumn="1" w:lastColumn="0" w:oddVBand="0" w:evenVBand="0" w:oddHBand="0" w:evenHBand="0" w:firstRowFirstColumn="0" w:firstRowLastColumn="0" w:lastRowFirstColumn="0" w:lastRowLastColumn="0"/>
-            <w:tcW w:w="1332" w:type="dxa"/>
+            <w:tcW w:w="3055" w:type="dxa"/>
             <w:vAlign w:val="center"/>
           </w:tcPr>
           <w:p>
@@ -512,8 +506,31 @@
             </w:pPr>
             <w:r>
               <w:rPr>
-                <w:b w:val="0"/>
-                <w:bCs w:val="0"/>
+                <w:sz w:val="32"/>
+                <w:szCs w:val="32"/>
+              </w:rPr>
+              <w:t>2021170649</w:t>
+            </w:r>
+          </w:p>
+        </w:tc>
+        <w:tc>
+          <w:tcPr>
+            <w:tcW w:w="1103" w:type="dxa"/>
+            <w:vAlign w:val="center"/>
+          </w:tcPr>
+          <w:p>
+            <w:pPr>
+              <w:jc w:val="center"/>
+              <w:cnfStyle w:val="000000000000" w:firstRow="0" w:lastRow="0" w:firstColumn="0" w:lastColumn="0" w:oddVBand="0" w:evenVBand="0" w:oddHBand="0" w:evenHBand="0" w:firstRowFirstColumn="0" w:firstRowLastColumn="0" w:lastRowFirstColumn="0" w:lastRowLastColumn="0"/>
+              <w:rPr>
+                <w:rFonts w:cs="Arial" w:hint="cs"/>
+                <w:sz w:val="32"/>
+                <w:szCs w:val="32"/>
+                <w:rtl/>
+              </w:rPr>
+            </w:pPr>
+            <w:r>
+              <w:rPr>
                 <w:sz w:val="32"/>
                 <w:szCs w:val="32"/>
               </w:rPr>
@@ -523,37 +540,12 @@
         </w:tc>
         <w:tc>
           <w:tcPr>
-            <w:tcW w:w="3372" w:type="dxa"/>
-            <w:vAlign w:val="center"/>
-          </w:tcPr>
-          <w:p>
-            <w:pPr>
-              <w:jc w:val="center"/>
-              <w:cnfStyle w:val="000000000000" w:firstRow="0" w:lastRow="0" w:firstColumn="0" w:lastColumn="0" w:oddVBand="0" w:evenVBand="0" w:oddHBand="0" w:evenHBand="0" w:firstRowFirstColumn="0" w:firstRowLastColumn="0" w:lastRowFirstColumn="0" w:lastRowLastColumn="0"/>
-              <w:rPr>
-                <w:b/>
-                <w:bCs/>
-                <w:sz w:val="32"/>
-                <w:szCs w:val="32"/>
-              </w:rPr>
-            </w:pPr>
-            <w:r>
-              <w:rPr>
-                <w:sz w:val="32"/>
-                <w:szCs w:val="32"/>
-              </w:rPr>
-              <w:t>2021170649</w:t>
-            </w:r>
-          </w:p>
-        </w:tc>
-        <w:tc>
-          <w:tcPr>
             <w:tcW w:w="4201" w:type="dxa"/>
             <w:vAlign w:val="center"/>
           </w:tcPr>
           <w:p>
             <w:pPr>
-              <w:jc w:val="center"/>
+              <w:jc w:val="right"/>
               <w:cnfStyle w:val="000000000000" w:firstRow="0" w:lastRow="0" w:firstColumn="0" w:lastColumn="0" w:oddVBand="0" w:evenVBand="0" w:oddHBand="0" w:evenHBand="0" w:firstRowFirstColumn="0" w:firstRowLastColumn="0" w:lastRowFirstColumn="0" w:lastRowLastColumn="0"/>
               <w:rPr>
                 <w:sz w:val="32"/>
@@ -652,7 +644,7 @@
         <w:tc>
           <w:tcPr>
             <w:cnfStyle w:val="001000000000" w:firstRow="0" w:lastRow="0" w:firstColumn="1" w:lastColumn="0" w:oddVBand="0" w:evenVBand="0" w:oddHBand="0" w:evenHBand="0" w:firstRowFirstColumn="0" w:firstRowLastColumn="0" w:lastRowFirstColumn="0" w:lastRowLastColumn="0"/>
-            <w:tcW w:w="1332" w:type="dxa"/>
+            <w:tcW w:w="3055" w:type="dxa"/>
             <w:vAlign w:val="center"/>
           </w:tcPr>
           <w:p>
@@ -667,8 +659,31 @@
             </w:pPr>
             <w:r>
               <w:rPr>
-                <w:b w:val="0"/>
-                <w:bCs w:val="0"/>
+                <w:sz w:val="32"/>
+                <w:szCs w:val="32"/>
+              </w:rPr>
+              <w:t>2021170483</w:t>
+            </w:r>
+          </w:p>
+        </w:tc>
+        <w:tc>
+          <w:tcPr>
+            <w:tcW w:w="1103" w:type="dxa"/>
+            <w:vAlign w:val="center"/>
+          </w:tcPr>
+          <w:p>
+            <w:pPr>
+              <w:jc w:val="center"/>
+              <w:cnfStyle w:val="000000000000" w:firstRow="0" w:lastRow="0" w:firstColumn="0" w:lastColumn="0" w:oddVBand="0" w:evenVBand="0" w:oddHBand="0" w:evenHBand="0" w:firstRowFirstColumn="0" w:firstRowLastColumn="0" w:lastRowFirstColumn="0" w:lastRowLastColumn="0"/>
+              <w:rPr>
+                <w:rFonts w:cs="Arial" w:hint="cs"/>
+                <w:sz w:val="32"/>
+                <w:szCs w:val="32"/>
+                <w:rtl/>
+              </w:rPr>
+            </w:pPr>
+            <w:r>
+              <w:rPr>
                 <w:sz w:val="32"/>
                 <w:szCs w:val="32"/>
               </w:rPr>
@@ -678,37 +693,12 @@
         </w:tc>
         <w:tc>
           <w:tcPr>
-            <w:tcW w:w="3372" w:type="dxa"/>
-            <w:vAlign w:val="center"/>
-          </w:tcPr>
-          <w:p>
-            <w:pPr>
-              <w:jc w:val="center"/>
-              <w:cnfStyle w:val="000000000000" w:firstRow="0" w:lastRow="0" w:firstColumn="0" w:lastColumn="0" w:oddVBand="0" w:evenVBand="0" w:oddHBand="0" w:evenHBand="0" w:firstRowFirstColumn="0" w:firstRowLastColumn="0" w:lastRowFirstColumn="0" w:lastRowLastColumn="0"/>
-              <w:rPr>
-                <w:b/>
-                <w:bCs/>
-                <w:sz w:val="32"/>
-                <w:szCs w:val="32"/>
-              </w:rPr>
-            </w:pPr>
-            <w:r>
-              <w:rPr>
-                <w:sz w:val="32"/>
-                <w:szCs w:val="32"/>
-              </w:rPr>
-              <w:t>2021170483</w:t>
-            </w:r>
-          </w:p>
-        </w:tc>
-        <w:tc>
-          <w:tcPr>
             <w:tcW w:w="4201" w:type="dxa"/>
             <w:vAlign w:val="center"/>
           </w:tcPr>
           <w:p>
             <w:pPr>
-              <w:jc w:val="center"/>
+              <w:jc w:val="right"/>
               <w:cnfStyle w:val="000000000000" w:firstRow="0" w:lastRow="0" w:firstColumn="0" w:lastColumn="0" w:oddVBand="0" w:evenVBand="0" w:oddHBand="0" w:evenHBand="0" w:firstRowFirstColumn="0" w:firstRowLastColumn="0" w:lastRowFirstColumn="0" w:lastRowLastColumn="0"/>
               <w:rPr>
                 <w:sz w:val="32"/>
@@ -789,7 +779,7 @@
         <w:tc>
           <w:tcPr>
             <w:cnfStyle w:val="001000000000" w:firstRow="0" w:lastRow="0" w:firstColumn="1" w:lastColumn="0" w:oddVBand="0" w:evenVBand="0" w:oddHBand="0" w:evenHBand="0" w:firstRowFirstColumn="0" w:firstRowLastColumn="0" w:lastRowFirstColumn="0" w:lastRowLastColumn="0"/>
-            <w:tcW w:w="1332" w:type="dxa"/>
+            <w:tcW w:w="3055" w:type="dxa"/>
             <w:vAlign w:val="center"/>
           </w:tcPr>
           <w:p>
@@ -804,8 +794,31 @@
             </w:pPr>
             <w:r>
               <w:rPr>
-                <w:b w:val="0"/>
-                <w:bCs w:val="0"/>
+                <w:sz w:val="32"/>
+                <w:szCs w:val="32"/>
+              </w:rPr>
+              <w:t>2021170638</w:t>
+            </w:r>
+          </w:p>
+        </w:tc>
+        <w:tc>
+          <w:tcPr>
+            <w:tcW w:w="1103" w:type="dxa"/>
+            <w:vAlign w:val="center"/>
+          </w:tcPr>
+          <w:p>
+            <w:pPr>
+              <w:jc w:val="center"/>
+              <w:cnfStyle w:val="000000000000" w:firstRow="0" w:lastRow="0" w:firstColumn="0" w:lastColumn="0" w:oddVBand="0" w:evenVBand="0" w:oddHBand="0" w:evenHBand="0" w:firstRowFirstColumn="0" w:firstRowLastColumn="0" w:lastRowFirstColumn="0" w:lastRowLastColumn="0"/>
+              <w:rPr>
+                <w:rFonts w:cs="Arial" w:hint="cs"/>
+                <w:sz w:val="32"/>
+                <w:szCs w:val="32"/>
+                <w:rtl/>
+              </w:rPr>
+            </w:pPr>
+            <w:r>
+              <w:rPr>
                 <w:sz w:val="32"/>
                 <w:szCs w:val="32"/>
               </w:rPr>
@@ -815,37 +828,12 @@
         </w:tc>
         <w:tc>
           <w:tcPr>
-            <w:tcW w:w="3372" w:type="dxa"/>
-            <w:vAlign w:val="center"/>
-          </w:tcPr>
-          <w:p>
-            <w:pPr>
-              <w:jc w:val="center"/>
-              <w:cnfStyle w:val="000000000000" w:firstRow="0" w:lastRow="0" w:firstColumn="0" w:lastColumn="0" w:oddVBand="0" w:evenVBand="0" w:oddHBand="0" w:evenHBand="0" w:firstRowFirstColumn="0" w:firstRowLastColumn="0" w:lastRowFirstColumn="0" w:lastRowLastColumn="0"/>
-              <w:rPr>
-                <w:b/>
-                <w:bCs/>
-                <w:sz w:val="32"/>
-                <w:szCs w:val="32"/>
-              </w:rPr>
-            </w:pPr>
-            <w:r>
-              <w:rPr>
-                <w:sz w:val="32"/>
-                <w:szCs w:val="32"/>
-              </w:rPr>
-              <w:t>2021170638</w:t>
-            </w:r>
-          </w:p>
-        </w:tc>
-        <w:tc>
-          <w:tcPr>
             <w:tcW w:w="4201" w:type="dxa"/>
             <w:vAlign w:val="center"/>
           </w:tcPr>
           <w:p>
             <w:pPr>
-              <w:jc w:val="center"/>
+              <w:jc w:val="right"/>
               <w:cnfStyle w:val="000000000000" w:firstRow="0" w:lastRow="0" w:firstColumn="0" w:lastColumn="0" w:oddVBand="0" w:evenVBand="0" w:oddHBand="0" w:evenHBand="0" w:firstRowFirstColumn="0" w:firstRowLastColumn="0" w:lastRowFirstColumn="0" w:lastRowLastColumn="0"/>
               <w:rPr>
                 <w:sz w:val="32"/>
@@ -947,14 +935,7 @@
           <w:b/>
           <w:bCs/>
         </w:rPr>
-        <w:t xml:space="preserve">Column </w:t>
-      </w:r>
-      <w:r>
-        <w:rPr>
-          <w:b/>
-          <w:bCs/>
-        </w:rPr>
-        <w:t>‘Discussion’</w:t>
+        <w:t>Column ‘Discussion’</w:t>
       </w:r>
     </w:p>
     <w:p>
@@ -1462,23 +1443,29 @@
         </w:rPr>
       </w:pPr>
       <w:r>
-        <w:t>Intialize</w:t>
-      </w:r>
-      <w:r>
-        <w:t xml:space="preserve"> Tokenizer with num_words = </w:t>
+        <w:t>Intialize Tokenizer</w:t>
       </w:r>
       <w:r>
         <w:rPr>
           <w:b/>
           <w:bCs/>
         </w:rPr>
-        <w:t>20000</w:t>
+        <w:t xml:space="preserve"> </w:t>
+      </w:r>
+      <w:r>
+        <w:t>and</w:t>
       </w:r>
       <w:r>
         <w:rPr>
           <w:b/>
           <w:bCs/>
         </w:rPr>
+        <w:t xml:space="preserve"> </w:t>
+      </w:r>
+      <w:r>
+        <w:t>Fit on the preprocessed data</w:t>
+      </w:r>
+      <w:r>
         <w:t>.</w:t>
       </w:r>
     </w:p>
@@ -1495,10 +1482,10 @@
         </w:rPr>
       </w:pPr>
       <w:r>
-        <w:t>Fit the Tokenizer on the preprocessed data</w:t>
-      </w:r>
-      <w:r>
-        <w:t>.</w:t>
+        <w:t>Convert the text data into sequences of integers</w:t>
+      </w:r>
+      <w:r>
+        <w:t>, where each integer represents a specific word in the vocabulary.</w:t>
       </w:r>
     </w:p>
     <w:p>
@@ -1514,25 +1501,6 @@
         </w:rPr>
       </w:pPr>
       <w:r>
-        <w:t>Convert the text data into sequences of integers</w:t>
-      </w:r>
-      <w:r>
-        <w:t>, where each integer represents a specific word in the vocabulary.</w:t>
-      </w:r>
-    </w:p>
-    <w:p>
-      <w:pPr>
-        <w:pStyle w:val="ListParagraph"/>
-        <w:numPr>
-          <w:ilvl w:val="0"/>
-          <w:numId w:val="6"/>
-        </w:numPr>
-        <w:rPr>
-          <w:b/>
-          <w:bCs/>
-        </w:rPr>
-      </w:pPr>
-      <w:r>
         <w:t>Standardizing sequence lengths</w:t>
       </w:r>
       <w:r>
@@ -1617,10 +1585,7 @@
         <w:t xml:space="preserve"> </w:t>
       </w:r>
       <w:r>
-        <w:t>Fit on the preprocessed data</w:t>
-      </w:r>
-      <w:r>
-        <w:t>.</w:t>
+        <w:t>Fit on the preprocessed data.</w:t>
       </w:r>
     </w:p>
     <w:p>
@@ -1667,10 +1632,7 @@
         <w:t>trimmed</w:t>
       </w:r>
       <w:r>
-        <w:t xml:space="preserve"> and shorter sequences are padded with zeroes</w:t>
-      </w:r>
-      <w:r>
-        <w:t>.</w:t>
+        <w:t xml:space="preserve"> and shorter sequences are padded with zeroes.</w:t>
       </w:r>
     </w:p>
     <w:p>
@@ -1680,17 +1642,38 @@
           <w:ilvl w:val="0"/>
           <w:numId w:val="8"/>
         </w:numPr>
+      </w:pPr>
+      <w:r>
+        <w:t>Load GloVe Embedding</w:t>
+      </w:r>
+      <w:r>
+        <w:t>.</w:t>
+      </w:r>
+    </w:p>
+    <w:p>
+      <w:pPr>
+        <w:jc w:val="center"/>
+      </w:pPr>
+      <w:r>
+        <w:br w:type="page"/>
+      </w:r>
+    </w:p>
+    <w:p>
+      <w:pPr>
+        <w:pStyle w:val="Heading1"/>
+      </w:pPr>
+      <w:r>
+        <w:lastRenderedPageBreak/>
+        <w:t>Models Architecture</w:t>
+      </w:r>
+    </w:p>
+    <w:p>
+      <w:pPr>
         <w:rPr>
           <w:b/>
           <w:bCs/>
         </w:rPr>
       </w:pPr>
-      <w:r>
-        <w:t>Load GloVe Embedding</w:t>
-      </w:r>
-      <w:r>
-        <w:t>.</w:t>
-      </w:r>
     </w:p>
     <w:p>
       <w:pPr>
@@ -1699,6 +1682,279 @@
           <w:bCs/>
         </w:rPr>
       </w:pPr>
+      <w:r>
+        <w:rPr>
+          <w:b/>
+          <w:bCs/>
+        </w:rPr>
+        <w:t>FFNN (Feedforward Neural Network)</w:t>
+      </w:r>
+    </w:p>
+    <w:p>
+      <w:pPr>
+        <w:rPr>
+          <w:b/>
+          <w:bCs/>
+        </w:rPr>
+      </w:pPr>
+    </w:p>
+    <w:p>
+      <w:r>
+        <w:rPr>
+          <w:noProof/>
+        </w:rPr>
+        <w:drawing>
+          <wp:inline distT="0" distB="0" distL="0" distR="0" wp14:anchorId="073BC9EA" wp14:editId="6C1EABB6">
+            <wp:extent cx="6858000" cy="1711589"/>
+            <wp:effectExtent l="0" t="0" r="0" b="3175"/>
+            <wp:docPr id="162054693" name="Picture 1" descr="A screenshot of a computer&#10;&#10;Description automatically generated"/>
+            <wp:cNvGraphicFramePr>
+              <a:graphicFrameLocks xmlns:a="http://schemas.openxmlformats.org/drawingml/2006/main" noChangeAspect="1"/>
+            </wp:cNvGraphicFramePr>
+            <a:graphic xmlns:a="http://schemas.openxmlformats.org/drawingml/2006/main">
+              <a:graphicData uri="http://schemas.openxmlformats.org/drawingml/2006/picture">
+                <pic:pic xmlns:pic="http://schemas.openxmlformats.org/drawingml/2006/picture">
+                  <pic:nvPicPr>
+                    <pic:cNvPr id="162054693" name="Picture 1" descr="A screenshot of a computer&#10;&#10;Description automatically generated"/>
+                    <pic:cNvPicPr/>
+                  </pic:nvPicPr>
+                  <pic:blipFill>
+                    <a:blip r:embed="rId5"/>
+                    <a:stretch>
+                      <a:fillRect/>
+                    </a:stretch>
+                  </pic:blipFill>
+                  <pic:spPr>
+                    <a:xfrm>
+                      <a:off x="0" y="0"/>
+                      <a:ext cx="6858000" cy="1711589"/>
+                    </a:xfrm>
+                    <a:prstGeom prst="rect">
+                      <a:avLst/>
+                    </a:prstGeom>
+                  </pic:spPr>
+                </pic:pic>
+              </a:graphicData>
+            </a:graphic>
+          </wp:inline>
+        </w:drawing>
+      </w:r>
+    </w:p>
+    <w:p>
+      <w:pPr>
+        <w:rPr>
+          <w:b/>
+          <w:bCs/>
+        </w:rPr>
+      </w:pPr>
+    </w:p>
+    <w:p>
+      <w:pPr>
+        <w:rPr>
+          <w:b/>
+          <w:bCs/>
+        </w:rPr>
+      </w:pPr>
+    </w:p>
+    <w:p>
+      <w:pPr>
+        <w:rPr>
+          <w:b/>
+          <w:bCs/>
+        </w:rPr>
+      </w:pPr>
+    </w:p>
+    <w:p>
+      <w:pPr>
+        <w:rPr>
+          <w:b/>
+          <w:bCs/>
+        </w:rPr>
+      </w:pPr>
+    </w:p>
+    <w:p>
+      <w:pPr>
+        <w:rPr>
+          <w:b/>
+          <w:bCs/>
+        </w:rPr>
+      </w:pPr>
+      <w:r>
+        <w:rPr>
+          <w:b/>
+          <w:bCs/>
+        </w:rPr>
+        <w:t>RNN</w:t>
+      </w:r>
+      <w:r>
+        <w:rPr>
+          <w:b/>
+          <w:bCs/>
+        </w:rPr>
+        <w:t xml:space="preserve"> (</w:t>
+      </w:r>
+      <w:r>
+        <w:rPr>
+          <w:b/>
+          <w:bCs/>
+        </w:rPr>
+        <w:t>Recurrent Neural Network</w:t>
+      </w:r>
+      <w:r>
+        <w:rPr>
+          <w:b/>
+          <w:bCs/>
+        </w:rPr>
+        <w:t>)</w:t>
+      </w:r>
+    </w:p>
+    <w:p>
+      <w:pPr>
+        <w:rPr>
+          <w:b/>
+          <w:bCs/>
+        </w:rPr>
+      </w:pPr>
+    </w:p>
+    <w:p>
+      <w:pPr>
+        <w:jc w:val="center"/>
+      </w:pPr>
+      <w:r>
+        <w:rPr>
+          <w:noProof/>
+        </w:rPr>
+        <w:drawing>
+          <wp:inline distT="0" distB="0" distL="0" distR="0" wp14:anchorId="4B4C66C5" wp14:editId="5AABBBD5">
+            <wp:extent cx="6858000" cy="1987550"/>
+            <wp:effectExtent l="0" t="0" r="0" b="0"/>
+            <wp:docPr id="1907367127" name="Picture 1" descr="A screenshot of a computer&#10;&#10;Description automatically generated"/>
+            <wp:cNvGraphicFramePr>
+              <a:graphicFrameLocks xmlns:a="http://schemas.openxmlformats.org/drawingml/2006/main" noChangeAspect="1"/>
+            </wp:cNvGraphicFramePr>
+            <a:graphic xmlns:a="http://schemas.openxmlformats.org/drawingml/2006/main">
+              <a:graphicData uri="http://schemas.openxmlformats.org/drawingml/2006/picture">
+                <pic:pic xmlns:pic="http://schemas.openxmlformats.org/drawingml/2006/picture">
+                  <pic:nvPicPr>
+                    <pic:cNvPr id="1907367127" name="Picture 1" descr="A screenshot of a computer&#10;&#10;Description automatically generated"/>
+                    <pic:cNvPicPr/>
+                  </pic:nvPicPr>
+                  <pic:blipFill>
+                    <a:blip r:embed="rId6"/>
+                    <a:stretch>
+                      <a:fillRect/>
+                    </a:stretch>
+                  </pic:blipFill>
+                  <pic:spPr>
+                    <a:xfrm>
+                      <a:off x="0" y="0"/>
+                      <a:ext cx="6858000" cy="1987550"/>
+                    </a:xfrm>
+                    <a:prstGeom prst="rect">
+                      <a:avLst/>
+                    </a:prstGeom>
+                  </pic:spPr>
+                </pic:pic>
+              </a:graphicData>
+            </a:graphic>
+          </wp:inline>
+        </w:drawing>
+      </w:r>
+    </w:p>
+    <w:p>
+      <w:pPr>
+        <w:rPr>
+          <w:b/>
+          <w:bCs/>
+        </w:rPr>
+      </w:pPr>
+    </w:p>
+    <w:p>
+      <w:pPr>
+        <w:rPr>
+          <w:b/>
+          <w:bCs/>
+        </w:rPr>
+      </w:pPr>
+      <w:r>
+        <w:rPr>
+          <w:b/>
+          <w:bCs/>
+        </w:rPr>
+        <w:br w:type="page"/>
+      </w:r>
+    </w:p>
+    <w:p>
+      <w:pPr>
+        <w:rPr>
+          <w:b/>
+          <w:bCs/>
+        </w:rPr>
+      </w:pPr>
+      <w:r>
+        <w:rPr>
+          <w:b/>
+          <w:bCs/>
+        </w:rPr>
+        <w:lastRenderedPageBreak/>
+        <w:t>Transformers</w:t>
+      </w:r>
+    </w:p>
+    <w:p>
+      <w:pPr>
+        <w:rPr>
+          <w:b/>
+          <w:bCs/>
+        </w:rPr>
+      </w:pPr>
+    </w:p>
+    <w:p>
+      <w:pPr>
+        <w:rPr>
+          <w:b/>
+          <w:bCs/>
+        </w:rPr>
+      </w:pPr>
+      <w:r>
+        <w:rPr>
+          <w:noProof/>
+        </w:rPr>
+        <w:drawing>
+          <wp:inline distT="0" distB="0" distL="0" distR="0" wp14:anchorId="5EC7587B" wp14:editId="14D65A62">
+            <wp:extent cx="6858000" cy="7066169"/>
+            <wp:effectExtent l="0" t="0" r="0" b="1905"/>
+            <wp:docPr id="679212524" name="Picture 1"/>
+            <wp:cNvGraphicFramePr>
+              <a:graphicFrameLocks xmlns:a="http://schemas.openxmlformats.org/drawingml/2006/main" noChangeAspect="1"/>
+            </wp:cNvGraphicFramePr>
+            <a:graphic xmlns:a="http://schemas.openxmlformats.org/drawingml/2006/main">
+              <a:graphicData uri="http://schemas.openxmlformats.org/drawingml/2006/picture">
+                <pic:pic xmlns:pic="http://schemas.openxmlformats.org/drawingml/2006/picture">
+                  <pic:nvPicPr>
+                    <pic:cNvPr id="679212524" name=""/>
+                    <pic:cNvPicPr/>
+                  </pic:nvPicPr>
+                  <pic:blipFill>
+                    <a:blip r:embed="rId7"/>
+                    <a:stretch>
+                      <a:fillRect/>
+                    </a:stretch>
+                  </pic:blipFill>
+                  <pic:spPr>
+                    <a:xfrm>
+                      <a:off x="0" y="0"/>
+                      <a:ext cx="6858000" cy="7066169"/>
+                    </a:xfrm>
+                    <a:prstGeom prst="rect">
+                      <a:avLst/>
+                    </a:prstGeom>
+                  </pic:spPr>
+                </pic:pic>
+              </a:graphicData>
+            </a:graphic>
+          </wp:inline>
+        </w:drawing>
+      </w:r>
     </w:p>
     <w:p>
       <w:pPr>
@@ -2117,6 +2373,8 @@
         </w:tc>
       </w:tr>
     </w:tbl>
+    <w:p/>
+    <w:p/>
     <w:p/>
     <w:p/>
     <w:p>
@@ -2629,10 +2887,7 @@
               <w:jc w:val="center"/>
             </w:pPr>
             <w:r>
-              <w:t>1</w:t>
-            </w:r>
-            <w:r>
-              <w:t>2</w:t>
+              <w:t>12</w:t>
             </w:r>
           </w:p>
         </w:tc>
@@ -2658,10 +2913,7 @@
               <w:jc w:val="center"/>
             </w:pPr>
             <w:r>
-              <w:t>0.8</w:t>
-            </w:r>
-            <w:r>
-              <w:t>3</w:t>
+              <w:t>0.83</w:t>
             </w:r>
           </w:p>
         </w:tc>
@@ -2853,28 +3105,22 @@
         <w:t>Transformers</w:t>
       </w:r>
     </w:p>
-    <w:p>
-      <w:pPr>
-        <w:rPr>
-          <w:b/>
-          <w:bCs/>
-        </w:rPr>
-      </w:pPr>
-    </w:p>
+    <w:p/>
     <w:tbl>
       <w:tblPr>
         <w:tblStyle w:val="TableGrid"/>
-        <w:tblW w:w="10181" w:type="dxa"/>
+        <w:tblW w:w="10975" w:type="dxa"/>
         <w:jc w:val="center"/>
         <w:tblLook w:val="04A0" w:firstRow="1" w:lastRow="0" w:firstColumn="1" w:lastColumn="0" w:noHBand="0" w:noVBand="1"/>
       </w:tblPr>
       <w:tblGrid>
-        <w:gridCol w:w="2402"/>
+        <w:gridCol w:w="2046"/>
         <w:gridCol w:w="1699"/>
-        <w:gridCol w:w="1474"/>
-        <w:gridCol w:w="1930"/>
-        <w:gridCol w:w="1167"/>
-        <w:gridCol w:w="1509"/>
+        <w:gridCol w:w="1289"/>
+        <w:gridCol w:w="1654"/>
+        <w:gridCol w:w="1227"/>
+        <w:gridCol w:w="1530"/>
+        <w:gridCol w:w="1530"/>
       </w:tblGrid>
       <w:tr>
         <w:trPr>
@@ -2883,7 +3129,7 @@
         </w:trPr>
         <w:tc>
           <w:tcPr>
-            <w:tcW w:w="2402" w:type="dxa"/>
+            <w:tcW w:w="2046" w:type="dxa"/>
             <w:vAlign w:val="center"/>
           </w:tcPr>
           <w:p>
@@ -2927,7 +3173,7 @@
         </w:tc>
         <w:tc>
           <w:tcPr>
-            <w:tcW w:w="1474" w:type="dxa"/>
+            <w:tcW w:w="1289" w:type="dxa"/>
             <w:vAlign w:val="center"/>
           </w:tcPr>
           <w:p>
@@ -2949,7 +3195,7 @@
         </w:tc>
         <w:tc>
           <w:tcPr>
-            <w:tcW w:w="1930" w:type="dxa"/>
+            <w:tcW w:w="1654" w:type="dxa"/>
             <w:vAlign w:val="center"/>
           </w:tcPr>
           <w:p>
@@ -2965,14 +3211,7 @@
                 <w:b/>
                 <w:bCs/>
               </w:rPr>
-              <w:t>E</w:t>
-            </w:r>
-            <w:r>
-              <w:rPr>
-                <w:b/>
-                <w:bCs/>
-              </w:rPr>
-              <w:t>mbedding</w:t>
+              <w:t>Embedding</w:t>
             </w:r>
           </w:p>
           <w:p>
@@ -2995,7 +3234,7 @@
         </w:tc>
         <w:tc>
           <w:tcPr>
-            <w:tcW w:w="1167" w:type="dxa"/>
+            <w:tcW w:w="1227" w:type="dxa"/>
             <w:vAlign w:val="center"/>
           </w:tcPr>
           <w:p>
@@ -3017,7 +3256,7 @@
         </w:tc>
         <w:tc>
           <w:tcPr>
-            <w:tcW w:w="1509" w:type="dxa"/>
+            <w:tcW w:w="1530" w:type="dxa"/>
             <w:vAlign w:val="center"/>
           </w:tcPr>
           <w:p>
@@ -3033,7 +3272,240 @@
                 <w:b/>
                 <w:bCs/>
               </w:rPr>
+              <w:t>Heads num</w:t>
+            </w:r>
+          </w:p>
+        </w:tc>
+        <w:tc>
+          <w:tcPr>
+            <w:tcW w:w="1530" w:type="dxa"/>
+            <w:vAlign w:val="center"/>
+          </w:tcPr>
+          <w:p>
+            <w:pPr>
+              <w:jc w:val="center"/>
+              <w:rPr>
+                <w:b/>
+                <w:bCs/>
+              </w:rPr>
+            </w:pPr>
+            <w:r>
+              <w:rPr>
+                <w:b/>
+                <w:bCs/>
+              </w:rPr>
               <w:t>Train accuracy</w:t>
+            </w:r>
+          </w:p>
+        </w:tc>
+      </w:tr>
+      <w:tr>
+        <w:trPr>
+          <w:trHeight w:val="662"/>
+          <w:jc w:val="center"/>
+        </w:trPr>
+        <w:tc>
+          <w:tcPr>
+            <w:tcW w:w="2046" w:type="dxa"/>
+            <w:vMerge w:val="restart"/>
+            <w:vAlign w:val="center"/>
+          </w:tcPr>
+          <w:p>
+            <w:pPr>
+              <w:jc w:val="center"/>
+            </w:pPr>
+            <w:r>
+              <w:t>Lemmatization</w:t>
+            </w:r>
+          </w:p>
+        </w:tc>
+        <w:tc>
+          <w:tcPr>
+            <w:tcW w:w="1699" w:type="dxa"/>
+            <w:vMerge w:val="restart"/>
+            <w:vAlign w:val="center"/>
+          </w:tcPr>
+          <w:p>
+            <w:pPr>
+              <w:jc w:val="center"/>
+              <w:rPr>
+                <w:b/>
+                <w:bCs/>
+              </w:rPr>
+            </w:pPr>
+            <w:r>
+              <w:t>Max</w:t>
+            </w:r>
+          </w:p>
+        </w:tc>
+        <w:tc>
+          <w:tcPr>
+            <w:tcW w:w="1289" w:type="dxa"/>
+            <w:vMerge w:val="restart"/>
+            <w:vAlign w:val="center"/>
+          </w:tcPr>
+          <w:p>
+            <w:pPr>
+              <w:jc w:val="center"/>
+              <w:rPr>
+                <w:b/>
+                <w:bCs/>
+              </w:rPr>
+            </w:pPr>
+            <w:r>
+              <w:t>Max</w:t>
+            </w:r>
+          </w:p>
+        </w:tc>
+        <w:tc>
+          <w:tcPr>
+            <w:tcW w:w="1654" w:type="dxa"/>
+            <w:vMerge w:val="restart"/>
+            <w:vAlign w:val="center"/>
+          </w:tcPr>
+          <w:p>
+            <w:pPr>
+              <w:jc w:val="center"/>
+            </w:pPr>
+            <w:r>
+              <w:t>200</w:t>
+            </w:r>
+          </w:p>
+        </w:tc>
+        <w:tc>
+          <w:tcPr>
+            <w:tcW w:w="1227" w:type="dxa"/>
+            <w:vMerge w:val="restart"/>
+            <w:vAlign w:val="center"/>
+          </w:tcPr>
+          <w:p>
+            <w:pPr>
+              <w:jc w:val="center"/>
+            </w:pPr>
+            <w:r>
+              <w:t>10</w:t>
+            </w:r>
+          </w:p>
+        </w:tc>
+        <w:tc>
+          <w:tcPr>
+            <w:tcW w:w="1530" w:type="dxa"/>
+            <w:vAlign w:val="center"/>
+          </w:tcPr>
+          <w:p>
+            <w:pPr>
+              <w:jc w:val="center"/>
+            </w:pPr>
+            <w:r>
+              <w:t>4</w:t>
+            </w:r>
+          </w:p>
+        </w:tc>
+        <w:tc>
+          <w:tcPr>
+            <w:tcW w:w="1530" w:type="dxa"/>
+            <w:vAlign w:val="center"/>
+          </w:tcPr>
+          <w:p>
+            <w:pPr>
+              <w:jc w:val="center"/>
+            </w:pPr>
+            <w:r>
+              <w:t>0.73</w:t>
+            </w:r>
+          </w:p>
+        </w:tc>
+      </w:tr>
+      <w:tr>
+        <w:trPr>
+          <w:trHeight w:val="662"/>
+          <w:jc w:val="center"/>
+        </w:trPr>
+        <w:tc>
+          <w:tcPr>
+            <w:tcW w:w="2046" w:type="dxa"/>
+            <w:vMerge/>
+            <w:vAlign w:val="center"/>
+          </w:tcPr>
+          <w:p>
+            <w:pPr>
+              <w:jc w:val="center"/>
+            </w:pPr>
+          </w:p>
+        </w:tc>
+        <w:tc>
+          <w:tcPr>
+            <w:tcW w:w="1699" w:type="dxa"/>
+            <w:vMerge/>
+            <w:vAlign w:val="center"/>
+          </w:tcPr>
+          <w:p>
+            <w:pPr>
+              <w:jc w:val="center"/>
+            </w:pPr>
+          </w:p>
+        </w:tc>
+        <w:tc>
+          <w:tcPr>
+            <w:tcW w:w="1289" w:type="dxa"/>
+            <w:vMerge/>
+            <w:vAlign w:val="center"/>
+          </w:tcPr>
+          <w:p>
+            <w:pPr>
+              <w:jc w:val="center"/>
+            </w:pPr>
+          </w:p>
+        </w:tc>
+        <w:tc>
+          <w:tcPr>
+            <w:tcW w:w="1654" w:type="dxa"/>
+            <w:vMerge/>
+            <w:vAlign w:val="center"/>
+          </w:tcPr>
+          <w:p>
+            <w:pPr>
+              <w:jc w:val="center"/>
+            </w:pPr>
+          </w:p>
+        </w:tc>
+        <w:tc>
+          <w:tcPr>
+            <w:tcW w:w="1227" w:type="dxa"/>
+            <w:vMerge/>
+            <w:vAlign w:val="center"/>
+          </w:tcPr>
+          <w:p>
+            <w:pPr>
+              <w:jc w:val="center"/>
+            </w:pPr>
+          </w:p>
+        </w:tc>
+        <w:tc>
+          <w:tcPr>
+            <w:tcW w:w="1530" w:type="dxa"/>
+            <w:vAlign w:val="center"/>
+          </w:tcPr>
+          <w:p>
+            <w:pPr>
+              <w:jc w:val="center"/>
+            </w:pPr>
+            <w:r>
+              <w:t>4</w:t>
+            </w:r>
+          </w:p>
+        </w:tc>
+        <w:tc>
+          <w:tcPr>
+            <w:tcW w:w="1530" w:type="dxa"/>
+            <w:vAlign w:val="center"/>
+          </w:tcPr>
+          <w:p>
+            <w:pPr>
+              <w:jc w:val="center"/>
+            </w:pPr>
+            <w:r>
+              <w:t>0.73</w:t>
             </w:r>
           </w:p>
         </w:tc>
@@ -3045,7 +3517,139 @@
         </w:trPr>
         <w:tc>
           <w:tcPr>
-            <w:tcW w:w="2402" w:type="dxa"/>
+            <w:tcW w:w="2046" w:type="dxa"/>
+            <w:vMerge/>
+            <w:vAlign w:val="center"/>
+          </w:tcPr>
+          <w:p>
+            <w:pPr>
+              <w:jc w:val="center"/>
+            </w:pPr>
+          </w:p>
+        </w:tc>
+        <w:tc>
+          <w:tcPr>
+            <w:tcW w:w="1699" w:type="dxa"/>
+            <w:vMerge/>
+            <w:vAlign w:val="center"/>
+          </w:tcPr>
+          <w:p>
+            <w:pPr>
+              <w:jc w:val="center"/>
+            </w:pPr>
+          </w:p>
+        </w:tc>
+        <w:tc>
+          <w:tcPr>
+            <w:tcW w:w="1289" w:type="dxa"/>
+            <w:vMerge/>
+            <w:vAlign w:val="center"/>
+          </w:tcPr>
+          <w:p>
+            <w:pPr>
+              <w:jc w:val="center"/>
+            </w:pPr>
+          </w:p>
+        </w:tc>
+        <w:tc>
+          <w:tcPr>
+            <w:tcW w:w="1654" w:type="dxa"/>
+            <w:vAlign w:val="center"/>
+          </w:tcPr>
+          <w:p>
+            <w:pPr>
+              <w:jc w:val="center"/>
+            </w:pPr>
+            <w:r>
+              <w:t>300</w:t>
+            </w:r>
+          </w:p>
+        </w:tc>
+        <w:tc>
+          <w:tcPr>
+            <w:tcW w:w="1227" w:type="dxa"/>
+            <w:vMerge/>
+            <w:vAlign w:val="center"/>
+          </w:tcPr>
+          <w:p>
+            <w:pPr>
+              <w:jc w:val="center"/>
+            </w:pPr>
+          </w:p>
+        </w:tc>
+        <w:tc>
+          <w:tcPr>
+            <w:tcW w:w="1530" w:type="dxa"/>
+            <w:vAlign w:val="center"/>
+          </w:tcPr>
+          <w:p>
+            <w:pPr>
+              <w:jc w:val="center"/>
+            </w:pPr>
+            <w:r>
+              <w:t>4</w:t>
+            </w:r>
+          </w:p>
+        </w:tc>
+        <w:tc>
+          <w:tcPr>
+            <w:tcW w:w="1530" w:type="dxa"/>
+            <w:vAlign w:val="center"/>
+          </w:tcPr>
+          <w:p>
+            <w:pPr>
+              <w:jc w:val="center"/>
+            </w:pPr>
+            <w:r>
+              <w:t>0.75</w:t>
+            </w:r>
+          </w:p>
+        </w:tc>
+      </w:tr>
+      <w:tr>
+        <w:trPr>
+          <w:trHeight w:val="645"/>
+          <w:jc w:val="center"/>
+        </w:trPr>
+        <w:tc>
+          <w:tcPr>
+            <w:tcW w:w="2046" w:type="dxa"/>
+            <w:vMerge/>
+            <w:vAlign w:val="center"/>
+          </w:tcPr>
+          <w:p>
+            <w:pPr>
+              <w:jc w:val="center"/>
+            </w:pPr>
+          </w:p>
+        </w:tc>
+        <w:tc>
+          <w:tcPr>
+            <w:tcW w:w="1699" w:type="dxa"/>
+            <w:vMerge/>
+            <w:vAlign w:val="center"/>
+          </w:tcPr>
+          <w:p>
+            <w:pPr>
+              <w:jc w:val="center"/>
+            </w:pPr>
+          </w:p>
+        </w:tc>
+        <w:tc>
+          <w:tcPr>
+            <w:tcW w:w="1289" w:type="dxa"/>
+            <w:vMerge/>
+            <w:vAlign w:val="center"/>
+          </w:tcPr>
+          <w:p>
+            <w:pPr>
+              <w:jc w:val="center"/>
+            </w:pPr>
+          </w:p>
+        </w:tc>
+        <w:tc>
+          <w:tcPr>
+            <w:tcW w:w="1654" w:type="dxa"/>
             <w:vMerge w:val="restart"/>
             <w:vAlign w:val="center"/>
           </w:tcPr>
@@ -3054,8 +3658,359 @@
               <w:jc w:val="center"/>
             </w:pPr>
             <w:r>
-              <w:t>Lemmatization</w:t>
-            </w:r>
+              <w:t>100</w:t>
+            </w:r>
+          </w:p>
+        </w:tc>
+        <w:tc>
+          <w:tcPr>
+            <w:tcW w:w="1227" w:type="dxa"/>
+            <w:vMerge w:val="restart"/>
+            <w:vAlign w:val="center"/>
+          </w:tcPr>
+          <w:p>
+            <w:pPr>
+              <w:jc w:val="center"/>
+            </w:pPr>
+            <w:r>
+              <w:t>5</w:t>
+            </w:r>
+          </w:p>
+        </w:tc>
+        <w:tc>
+          <w:tcPr>
+            <w:tcW w:w="1530" w:type="dxa"/>
+            <w:vAlign w:val="center"/>
+          </w:tcPr>
+          <w:p>
+            <w:pPr>
+              <w:jc w:val="center"/>
+            </w:pPr>
+            <w:r>
+              <w:t>16</w:t>
+            </w:r>
+          </w:p>
+        </w:tc>
+        <w:tc>
+          <w:tcPr>
+            <w:tcW w:w="1530" w:type="dxa"/>
+            <w:vAlign w:val="center"/>
+          </w:tcPr>
+          <w:p>
+            <w:pPr>
+              <w:jc w:val="center"/>
+            </w:pPr>
+            <w:r>
+              <w:t>0.71</w:t>
+            </w:r>
+          </w:p>
+        </w:tc>
+      </w:tr>
+      <w:tr>
+        <w:trPr>
+          <w:trHeight w:val="645"/>
+          <w:jc w:val="center"/>
+        </w:trPr>
+        <w:tc>
+          <w:tcPr>
+            <w:tcW w:w="2046" w:type="dxa"/>
+            <w:vMerge/>
+            <w:vAlign w:val="center"/>
+          </w:tcPr>
+          <w:p>
+            <w:pPr>
+              <w:jc w:val="center"/>
+            </w:pPr>
+          </w:p>
+        </w:tc>
+        <w:tc>
+          <w:tcPr>
+            <w:tcW w:w="1699" w:type="dxa"/>
+            <w:vMerge/>
+            <w:vAlign w:val="center"/>
+          </w:tcPr>
+          <w:p>
+            <w:pPr>
+              <w:jc w:val="center"/>
+            </w:pPr>
+          </w:p>
+        </w:tc>
+        <w:tc>
+          <w:tcPr>
+            <w:tcW w:w="1289" w:type="dxa"/>
+            <w:vMerge/>
+            <w:vAlign w:val="center"/>
+          </w:tcPr>
+          <w:p>
+            <w:pPr>
+              <w:jc w:val="center"/>
+            </w:pPr>
+          </w:p>
+        </w:tc>
+        <w:tc>
+          <w:tcPr>
+            <w:tcW w:w="1654" w:type="dxa"/>
+            <w:vMerge/>
+            <w:vAlign w:val="center"/>
+          </w:tcPr>
+          <w:p>
+            <w:pPr>
+              <w:jc w:val="center"/>
+            </w:pPr>
+          </w:p>
+        </w:tc>
+        <w:tc>
+          <w:tcPr>
+            <w:tcW w:w="1227" w:type="dxa"/>
+            <w:vMerge/>
+            <w:vAlign w:val="center"/>
+          </w:tcPr>
+          <w:p>
+            <w:pPr>
+              <w:jc w:val="center"/>
+            </w:pPr>
+          </w:p>
+        </w:tc>
+        <w:tc>
+          <w:tcPr>
+            <w:tcW w:w="1530" w:type="dxa"/>
+            <w:vAlign w:val="center"/>
+          </w:tcPr>
+          <w:p>
+            <w:pPr>
+              <w:jc w:val="center"/>
+            </w:pPr>
+            <w:r>
+              <w:t>4</w:t>
+            </w:r>
+          </w:p>
+        </w:tc>
+        <w:tc>
+          <w:tcPr>
+            <w:tcW w:w="1530" w:type="dxa"/>
+            <w:vAlign w:val="center"/>
+          </w:tcPr>
+          <w:p>
+            <w:pPr>
+              <w:jc w:val="center"/>
+            </w:pPr>
+            <w:r>
+              <w:t>0.71</w:t>
+            </w:r>
+          </w:p>
+        </w:tc>
+      </w:tr>
+      <w:tr>
+        <w:trPr>
+          <w:trHeight w:val="645"/>
+          <w:jc w:val="center"/>
+        </w:trPr>
+        <w:tc>
+          <w:tcPr>
+            <w:tcW w:w="2046" w:type="dxa"/>
+            <w:vMerge/>
+            <w:vAlign w:val="center"/>
+          </w:tcPr>
+          <w:p>
+            <w:pPr>
+              <w:jc w:val="center"/>
+            </w:pPr>
+          </w:p>
+        </w:tc>
+        <w:tc>
+          <w:tcPr>
+            <w:tcW w:w="1699" w:type="dxa"/>
+            <w:vMerge/>
+            <w:vAlign w:val="center"/>
+          </w:tcPr>
+          <w:p>
+            <w:pPr>
+              <w:jc w:val="center"/>
+            </w:pPr>
+          </w:p>
+        </w:tc>
+        <w:tc>
+          <w:tcPr>
+            <w:tcW w:w="1289" w:type="dxa"/>
+            <w:vAlign w:val="center"/>
+          </w:tcPr>
+          <w:p>
+            <w:pPr>
+              <w:jc w:val="center"/>
+            </w:pPr>
+            <w:r>
+              <w:t>Avg</w:t>
+            </w:r>
+          </w:p>
+        </w:tc>
+        <w:tc>
+          <w:tcPr>
+            <w:tcW w:w="1654" w:type="dxa"/>
+            <w:vMerge/>
+            <w:vAlign w:val="center"/>
+          </w:tcPr>
+          <w:p>
+            <w:pPr>
+              <w:jc w:val="center"/>
+            </w:pPr>
+          </w:p>
+        </w:tc>
+        <w:tc>
+          <w:tcPr>
+            <w:tcW w:w="1227" w:type="dxa"/>
+            <w:vMerge w:val="restart"/>
+            <w:vAlign w:val="center"/>
+          </w:tcPr>
+          <w:p>
+            <w:pPr>
+              <w:jc w:val="center"/>
+            </w:pPr>
+            <w:r>
+              <w:t>10</w:t>
+            </w:r>
+          </w:p>
+        </w:tc>
+        <w:tc>
+          <w:tcPr>
+            <w:tcW w:w="1530" w:type="dxa"/>
+            <w:vAlign w:val="center"/>
+          </w:tcPr>
+          <w:p>
+            <w:pPr>
+              <w:jc w:val="center"/>
+            </w:pPr>
+            <w:r>
+              <w:t>4</w:t>
+            </w:r>
+          </w:p>
+        </w:tc>
+        <w:tc>
+          <w:tcPr>
+            <w:tcW w:w="1530" w:type="dxa"/>
+            <w:vAlign w:val="center"/>
+          </w:tcPr>
+          <w:p>
+            <w:pPr>
+              <w:jc w:val="center"/>
+            </w:pPr>
+            <w:r>
+              <w:t>0.75</w:t>
+            </w:r>
+          </w:p>
+        </w:tc>
+      </w:tr>
+      <w:tr>
+        <w:trPr>
+          <w:trHeight w:val="645"/>
+          <w:jc w:val="center"/>
+        </w:trPr>
+        <w:tc>
+          <w:tcPr>
+            <w:tcW w:w="2046" w:type="dxa"/>
+            <w:vMerge/>
+            <w:vAlign w:val="center"/>
+          </w:tcPr>
+          <w:p>
+            <w:pPr>
+              <w:jc w:val="center"/>
+            </w:pPr>
+          </w:p>
+        </w:tc>
+        <w:tc>
+          <w:tcPr>
+            <w:tcW w:w="1699" w:type="dxa"/>
+            <w:vMerge/>
+            <w:vAlign w:val="center"/>
+          </w:tcPr>
+          <w:p>
+            <w:pPr>
+              <w:jc w:val="center"/>
+            </w:pPr>
+          </w:p>
+        </w:tc>
+        <w:tc>
+          <w:tcPr>
+            <w:tcW w:w="1289" w:type="dxa"/>
+            <w:vMerge w:val="restart"/>
+            <w:vAlign w:val="center"/>
+          </w:tcPr>
+          <w:p>
+            <w:pPr>
+              <w:jc w:val="center"/>
+            </w:pPr>
+            <w:r>
+              <w:t>100</w:t>
+            </w:r>
+          </w:p>
+        </w:tc>
+        <w:tc>
+          <w:tcPr>
+            <w:tcW w:w="1654" w:type="dxa"/>
+            <w:vMerge/>
+            <w:vAlign w:val="center"/>
+          </w:tcPr>
+          <w:p>
+            <w:pPr>
+              <w:jc w:val="center"/>
+            </w:pPr>
+          </w:p>
+        </w:tc>
+        <w:tc>
+          <w:tcPr>
+            <w:tcW w:w="1227" w:type="dxa"/>
+            <w:vMerge/>
+            <w:vAlign w:val="center"/>
+          </w:tcPr>
+          <w:p>
+            <w:pPr>
+              <w:jc w:val="center"/>
+            </w:pPr>
+          </w:p>
+        </w:tc>
+        <w:tc>
+          <w:tcPr>
+            <w:tcW w:w="1530" w:type="dxa"/>
+            <w:vAlign w:val="center"/>
+          </w:tcPr>
+          <w:p>
+            <w:pPr>
+              <w:jc w:val="center"/>
+            </w:pPr>
+            <w:r>
+              <w:t>4</w:t>
+            </w:r>
+          </w:p>
+        </w:tc>
+        <w:tc>
+          <w:tcPr>
+            <w:tcW w:w="1530" w:type="dxa"/>
+            <w:vAlign w:val="center"/>
+          </w:tcPr>
+          <w:p>
+            <w:pPr>
+              <w:jc w:val="center"/>
+            </w:pPr>
+            <w:r>
+              <w:t>0.75</w:t>
+            </w:r>
+          </w:p>
+        </w:tc>
+      </w:tr>
+      <w:tr>
+        <w:trPr>
+          <w:trHeight w:val="645"/>
+          <w:jc w:val="center"/>
+        </w:trPr>
+        <w:tc>
+          <w:tcPr>
+            <w:tcW w:w="2046" w:type="dxa"/>
+            <w:vMerge/>
+            <w:vAlign w:val="center"/>
+          </w:tcPr>
+          <w:p>
+            <w:pPr>
+              <w:jc w:val="center"/>
+            </w:pPr>
           </w:p>
         </w:tc>
         <w:tc>
@@ -3075,37 +4030,31 @@
         </w:tc>
         <w:tc>
           <w:tcPr>
-            <w:tcW w:w="1474" w:type="dxa"/>
-            <w:vMerge w:val="restart"/>
-            <w:vAlign w:val="center"/>
-          </w:tcPr>
-          <w:p>
-            <w:pPr>
-              <w:jc w:val="center"/>
-            </w:pPr>
-            <w:r>
-              <w:t>100</w:t>
-            </w:r>
-          </w:p>
-        </w:tc>
-        <w:tc>
-          <w:tcPr>
-            <w:tcW w:w="1930" w:type="dxa"/>
-            <w:vMerge w:val="restart"/>
-            <w:vAlign w:val="center"/>
-          </w:tcPr>
-          <w:p>
-            <w:pPr>
-              <w:jc w:val="center"/>
-            </w:pPr>
-            <w:r>
-              <w:t>100</w:t>
-            </w:r>
-          </w:p>
-        </w:tc>
-        <w:tc>
-          <w:tcPr>
-            <w:tcW w:w="1167" w:type="dxa"/>
+            <w:tcW w:w="1289" w:type="dxa"/>
+            <w:vMerge/>
+            <w:vAlign w:val="center"/>
+          </w:tcPr>
+          <w:p>
+            <w:pPr>
+              <w:jc w:val="center"/>
+            </w:pPr>
+          </w:p>
+        </w:tc>
+        <w:tc>
+          <w:tcPr>
+            <w:tcW w:w="1654" w:type="dxa"/>
+            <w:vMerge/>
+            <w:vAlign w:val="center"/>
+          </w:tcPr>
+          <w:p>
+            <w:pPr>
+              <w:jc w:val="center"/>
+            </w:pPr>
+          </w:p>
+        </w:tc>
+        <w:tc>
+          <w:tcPr>
+            <w:tcW w:w="1227" w:type="dxa"/>
             <w:vAlign w:val="center"/>
           </w:tcPr>
           <w:p>
@@ -3119,7 +4068,21 @@
         </w:tc>
         <w:tc>
           <w:tcPr>
-            <w:tcW w:w="1509" w:type="dxa"/>
+            <w:tcW w:w="1530" w:type="dxa"/>
+            <w:vAlign w:val="center"/>
+          </w:tcPr>
+          <w:p>
+            <w:pPr>
+              <w:jc w:val="center"/>
+            </w:pPr>
+            <w:r>
+              <w:t>4</w:t>
+            </w:r>
+          </w:p>
+        </w:tc>
+        <w:tc>
+          <w:tcPr>
+            <w:tcW w:w="1530" w:type="dxa"/>
             <w:vAlign w:val="center"/>
           </w:tcPr>
           <w:p>
@@ -3139,7 +4102,7 @@
         </w:trPr>
         <w:tc>
           <w:tcPr>
-            <w:tcW w:w="2402" w:type="dxa"/>
+            <w:tcW w:w="2046" w:type="dxa"/>
             <w:vMerge/>
             <w:vAlign w:val="center"/>
           </w:tcPr>
@@ -3163,7 +4126,7 @@
         </w:tc>
         <w:tc>
           <w:tcPr>
-            <w:tcW w:w="1474" w:type="dxa"/>
+            <w:tcW w:w="1289" w:type="dxa"/>
             <w:vMerge/>
             <w:vAlign w:val="center"/>
           </w:tcPr>
@@ -3175,7 +4138,7 @@
         </w:tc>
         <w:tc>
           <w:tcPr>
-            <w:tcW w:w="1930" w:type="dxa"/>
+            <w:tcW w:w="1654" w:type="dxa"/>
             <w:vMerge/>
             <w:vAlign w:val="center"/>
           </w:tcPr>
@@ -3187,7 +4150,7 @@
         </w:tc>
         <w:tc>
           <w:tcPr>
-            <w:tcW w:w="1167" w:type="dxa"/>
+            <w:tcW w:w="1227" w:type="dxa"/>
             <w:vAlign w:val="center"/>
           </w:tcPr>
           <w:p>
@@ -3201,7 +4164,21 @@
         </w:tc>
         <w:tc>
           <w:tcPr>
-            <w:tcW w:w="1509" w:type="dxa"/>
+            <w:tcW w:w="1530" w:type="dxa"/>
+            <w:vAlign w:val="center"/>
+          </w:tcPr>
+          <w:p>
+            <w:pPr>
+              <w:jc w:val="center"/>
+            </w:pPr>
+            <w:r>
+              <w:t>4</w:t>
+            </w:r>
+          </w:p>
+        </w:tc>
+        <w:tc>
+          <w:tcPr>
+            <w:tcW w:w="1530" w:type="dxa"/>
             <w:vAlign w:val="center"/>
           </w:tcPr>
           <w:p>
@@ -3211,152 +4188,6 @@
             <w:r>
               <w:t>0.72</w:t>
             </w:r>
-          </w:p>
-        </w:tc>
-      </w:tr>
-      <w:tr>
-        <w:trPr>
-          <w:trHeight w:val="645"/>
-          <w:jc w:val="center"/>
-        </w:trPr>
-        <w:tc>
-          <w:tcPr>
-            <w:tcW w:w="2402" w:type="dxa"/>
-            <w:vMerge/>
-            <w:vAlign w:val="center"/>
-          </w:tcPr>
-          <w:p>
-            <w:pPr>
-              <w:jc w:val="center"/>
-            </w:pPr>
-          </w:p>
-        </w:tc>
-        <w:tc>
-          <w:tcPr>
-            <w:tcW w:w="1699" w:type="dxa"/>
-            <w:vAlign w:val="center"/>
-          </w:tcPr>
-          <w:p>
-            <w:pPr>
-              <w:jc w:val="center"/>
-            </w:pPr>
-          </w:p>
-        </w:tc>
-        <w:tc>
-          <w:tcPr>
-            <w:tcW w:w="1474" w:type="dxa"/>
-            <w:vAlign w:val="center"/>
-          </w:tcPr>
-          <w:p>
-            <w:pPr>
-              <w:jc w:val="center"/>
-            </w:pPr>
-          </w:p>
-        </w:tc>
-        <w:tc>
-          <w:tcPr>
-            <w:tcW w:w="1930" w:type="dxa"/>
-            <w:vAlign w:val="center"/>
-          </w:tcPr>
-          <w:p>
-            <w:pPr>
-              <w:jc w:val="center"/>
-            </w:pPr>
-          </w:p>
-        </w:tc>
-        <w:tc>
-          <w:tcPr>
-            <w:tcW w:w="1167" w:type="dxa"/>
-            <w:vAlign w:val="center"/>
-          </w:tcPr>
-          <w:p>
-            <w:pPr>
-              <w:jc w:val="center"/>
-            </w:pPr>
-          </w:p>
-        </w:tc>
-        <w:tc>
-          <w:tcPr>
-            <w:tcW w:w="1509" w:type="dxa"/>
-            <w:vAlign w:val="center"/>
-          </w:tcPr>
-          <w:p>
-            <w:pPr>
-              <w:jc w:val="center"/>
-            </w:pPr>
-          </w:p>
-        </w:tc>
-      </w:tr>
-      <w:tr>
-        <w:trPr>
-          <w:trHeight w:val="662"/>
-          <w:jc w:val="center"/>
-        </w:trPr>
-        <w:tc>
-          <w:tcPr>
-            <w:tcW w:w="2402" w:type="dxa"/>
-            <w:vMerge/>
-            <w:vAlign w:val="center"/>
-          </w:tcPr>
-          <w:p>
-            <w:pPr>
-              <w:jc w:val="center"/>
-            </w:pPr>
-          </w:p>
-        </w:tc>
-        <w:tc>
-          <w:tcPr>
-            <w:tcW w:w="1699" w:type="dxa"/>
-            <w:vAlign w:val="center"/>
-          </w:tcPr>
-          <w:p>
-            <w:pPr>
-              <w:jc w:val="center"/>
-            </w:pPr>
-          </w:p>
-        </w:tc>
-        <w:tc>
-          <w:tcPr>
-            <w:tcW w:w="1474" w:type="dxa"/>
-            <w:vAlign w:val="center"/>
-          </w:tcPr>
-          <w:p>
-            <w:pPr>
-              <w:jc w:val="center"/>
-            </w:pPr>
-          </w:p>
-        </w:tc>
-        <w:tc>
-          <w:tcPr>
-            <w:tcW w:w="1930" w:type="dxa"/>
-            <w:vAlign w:val="center"/>
-          </w:tcPr>
-          <w:p>
-            <w:pPr>
-              <w:jc w:val="center"/>
-            </w:pPr>
-          </w:p>
-        </w:tc>
-        <w:tc>
-          <w:tcPr>
-            <w:tcW w:w="1167" w:type="dxa"/>
-            <w:vAlign w:val="center"/>
-          </w:tcPr>
-          <w:p>
-            <w:pPr>
-              <w:jc w:val="center"/>
-            </w:pPr>
-          </w:p>
-        </w:tc>
-        <w:tc>
-          <w:tcPr>
-            <w:tcW w:w="1509" w:type="dxa"/>
-            <w:vAlign w:val="center"/>
-          </w:tcPr>
-          <w:p>
-            <w:pPr>
-              <w:jc w:val="center"/>
-            </w:pPr>
           </w:p>
         </w:tc>
       </w:tr>
@@ -4697,7 +5528,7 @@
   <w:style w:type="paragraph" w:default="1" w:styleId="Normal">
     <w:name w:val="Normal"/>
     <w:qFormat/>
-    <w:rsid w:val="007766EA"/>
+    <w:rsid w:val="00DC1F01"/>
     <w:rPr>
       <w:sz w:val="28"/>
     </w:rPr>
@@ -4903,6 +5734,7 @@
   <w:style w:type="character" w:default="1" w:styleId="DefaultParagraphFont">
     <w:name w:val="Default Paragraph Font"/>
     <w:uiPriority w:val="1"/>
+    <w:semiHidden/>
     <w:unhideWhenUsed/>
   </w:style>
   <w:style w:type="table" w:default="1" w:styleId="TableNormal">

</xml_diff>